<commit_message>
here is setup for this projetc
</commit_message>
<xml_diff>
--- a/Report.docx
+++ b/Report.docx
@@ -2966,10 +2966,21 @@
         </w:rPr>
         <w:t>' directory.</w:t>
       </w:r>
+    </w:p>
+    <w:p>
+      <w:pPr>
+        <w:spacing w:before="100" w:beforeAutospacing="1" w:after="100" w:afterAutospacing="1" w:line="240" w:lineRule="auto"/>
+        <w:rPr>
+          <w:rFonts w:ascii="Times New Roman" w:eastAsia="Times New Roman" w:hAnsi="Times New Roman" w:cs="Times New Roman"/>
+          <w:sz w:val="24"/>
+          <w:szCs w:val="24"/>
+        </w:rPr>
+      </w:pPr>
+    </w:p>
+    <w:p>
       <w:bookmarkStart w:id="0" w:name="_GoBack"/>
       <w:bookmarkEnd w:id="0"/>
     </w:p>
-    <w:p/>
     <w:sectPr>
       <w:pgSz w:w="12240" w:h="15840"/>
       <w:pgMar w:top="1440" w:right="1440" w:bottom="1440" w:left="1440" w:header="720" w:footer="720" w:gutter="0"/>

</xml_diff>